<commit_message>
added compile instructions for some programs
</commit_message>
<xml_diff>
--- a/Spencer-Wallace-007463307-Homework1/Spencer-Wallace-007463307-Homework1.docx
+++ b/Spencer-Wallace-007463307-Homework1/Spencer-Wallace-007463307-Homework1.docx
@@ -981,16 +981,6 @@
       <w:r>
         <w:rPr>
           <w:rFonts w:ascii="Ubuntu" w:hAnsi="Ubuntu"/>
-          <w:b w:val="false"/>
-          <w:bCs w:val="false"/>
-          <w:sz w:val="22"/>
-          <w:szCs w:val="22"/>
-        </w:rPr>
-        <w:br/>
-      </w:r>
-      <w:r>
-        <w:rPr>
-          <w:rFonts w:ascii="Ubuntu" w:hAnsi="Ubuntu"/>
           <w:b/>
           <w:bCs/>
           <w:sz w:val="26"/>
@@ -1077,6 +1067,46 @@
         </w:rPr>
         <w:t>The C++ program can be found under the github repository linked on the above. The program is titled “fork.cpp” and is under the directory title “part1”</w:t>
       </w:r>
+      <w:r>
+        <w:rPr>
+          <w:rFonts w:ascii="Ubuntu" w:hAnsi="Ubuntu"/>
+          <w:b/>
+          <w:bCs/>
+          <w:sz w:val="28"/>
+          <w:szCs w:val="28"/>
+        </w:rPr>
+        <w:t xml:space="preserve"> </w:t>
+      </w:r>
+      <w:r>
+        <w:rPr>
+          <w:rFonts w:ascii="Ubuntu" w:hAnsi="Ubuntu"/>
+          <w:b w:val="false"/>
+          <w:bCs w:val="false"/>
+          <w:sz w:val="22"/>
+          <w:szCs w:val="22"/>
+        </w:rPr>
+        <w:t>.</w:t>
+      </w:r>
+      <w:r>
+        <w:rPr>
+          <w:rFonts w:ascii="Ubuntu" w:hAnsi="Ubuntu"/>
+          <w:b/>
+          <w:bCs/>
+          <w:sz w:val="28"/>
+          <w:szCs w:val="28"/>
+        </w:rPr>
+        <w:t xml:space="preserve"> </w:t>
+      </w:r>
+      <w:r>
+        <w:rPr>
+          <w:rFonts w:ascii="Ubuntu" w:hAnsi="Ubuntu"/>
+          <w:b w:val="false"/>
+          <w:bCs w:val="false"/>
+          <w:sz w:val="22"/>
+          <w:szCs w:val="22"/>
+        </w:rPr>
+        <w:t>For this program I used a stack that pushed the process ID of the parent process each time a new thread was created. When the new thread is created it prints its ancestor list (goes through the stack), creates a new thread, and waits until the new thread returns.</w:t>
+      </w:r>
     </w:p>
     <w:p>
       <w:pPr>
@@ -1122,27 +1152,7 @@
           <w:sz w:val="24"/>
           <w:szCs w:val="24"/>
         </w:rPr>
-        <w:t>-</w:t>
-      </w:r>
-      <w:r>
-        <w:rPr>
-          <w:rFonts w:ascii="Ubuntu" w:hAnsi="Ubuntu"/>
-          <w:b/>
-          <w:bCs/>
-          <w:sz w:val="24"/>
-          <w:szCs w:val="24"/>
-        </w:rPr>
-        <w:t>o</w:t>
-      </w:r>
-      <w:r>
-        <w:rPr>
-          <w:rFonts w:ascii="Ubuntu" w:hAnsi="Ubuntu"/>
-          <w:b/>
-          <w:bCs/>
-          <w:sz w:val="24"/>
-          <w:szCs w:val="24"/>
-        </w:rPr>
-        <w:t>utput</w:t>
+        <w:t>-output</w:t>
       </w:r>
     </w:p>
     <w:p>
@@ -1637,7 +1647,17 @@
           <w:sz w:val="22"/>
           <w:szCs w:val="22"/>
         </w:rPr>
-        <w:t>The modified program is titled “test_exec.cpp” and can be found under the directory “part1”. This program takes the name of an executable as a command-line argument and runs this executable if it is found.</w:t>
+        <w:t xml:space="preserve">The modified program is titled “test_exec.cpp” and can be found under the directory “part1”. This program takes the name of an executable as a command-line argument and runs this executable if it is found. </w:t>
+      </w:r>
+      <w:r>
+        <w:rPr>
+          <w:rFonts w:ascii="Ubuntu" w:hAnsi="Ubuntu"/>
+          <w:b w:val="false"/>
+          <w:bCs w:val="false"/>
+          <w:sz w:val="22"/>
+          <w:szCs w:val="22"/>
+        </w:rPr>
+        <w:t>For this program I checked to see if there are 2 command line arguments given, where the second argument should be the name of the executable, and use excel to attempt to run the executable.</w:t>
       </w:r>
     </w:p>
     <w:p>
@@ -2023,6 +2043,36 @@
         </w:rPr>
         <w:t>When running this program I see similar results to the program in the previous section, however now the parent process waits to exit until he child has finished printing its statements. The modified program is titled “test_wait.cpp” and can be found under the directory “part1.”</w:t>
       </w:r>
+      <w:r>
+        <w:rPr>
+          <w:rFonts w:ascii="Ubuntu" w:hAnsi="Ubuntu"/>
+          <w:b/>
+          <w:bCs/>
+          <w:sz w:val="26"/>
+          <w:szCs w:val="22"/>
+        </w:rPr>
+        <w:t xml:space="preserve"> </w:t>
+      </w:r>
+      <w:r>
+        <w:rPr>
+          <w:rFonts w:ascii="Ubuntu" w:hAnsi="Ubuntu"/>
+          <w:b w:val="false"/>
+          <w:bCs w:val="false"/>
+          <w:sz w:val="22"/>
+          <w:szCs w:val="22"/>
+        </w:rPr>
+        <w:t xml:space="preserve">. </w:t>
+      </w:r>
+      <w:r>
+        <w:rPr>
+          <w:rFonts w:ascii="Ubuntu" w:hAnsi="Ubuntu"/>
+          <w:b w:val="false"/>
+          <w:bCs w:val="false"/>
+          <w:sz w:val="22"/>
+          <w:szCs w:val="22"/>
+        </w:rPr>
+        <w:t>For this program I used a linked list to create a connection between each thread created and their parent. When the final thread has finished (pid == 0) the list is printed from newest process to oldest process. To make the parent thread wait for its child thread I used the wait call from wait.h</w:t>
+      </w:r>
     </w:p>
     <w:p>
       <w:pPr>
@@ -2277,10 +2327,46 @@
           <w:sz w:val="22"/>
           <w:szCs w:val="22"/>
         </w:rPr>
-        <w:t>The modified program is titled “test_sigaction.cpp” and can be found under the directory “part1” .</w:t>
-      </w:r>
-      <w:r>
-        <w:br w:type="page"/>
+        <w:t xml:space="preserve">The modified program is titled “test_sigaction.cpp” and can be found under the directory “part1” . </w:t>
+      </w:r>
+      <w:r>
+        <w:rPr>
+          <w:rFonts w:ascii="Ubuntu" w:hAnsi="Ubuntu"/>
+          <w:b w:val="false"/>
+          <w:bCs w:val="false"/>
+          <w:sz w:val="22"/>
+          <w:szCs w:val="22"/>
+        </w:rPr>
+        <w:t xml:space="preserve">For this program I needed to reference IBM documents on sigaction and sigempty set. </w:t>
+      </w:r>
+      <w:r>
+        <w:rPr>
+          <w:rFonts w:ascii="Ubuntu" w:hAnsi="Ubuntu"/>
+          <w:b w:val="false"/>
+          <w:bCs w:val="false"/>
+          <w:sz w:val="22"/>
+          <w:szCs w:val="22"/>
+        </w:rPr>
+        <w:t>Sigaction intercepts is SIGQUIT and quits the program (core dump).</w:t>
+      </w:r>
+    </w:p>
+    <w:p>
+      <w:pPr>
+        <w:pStyle w:val="Normal"/>
+        <w:bidi w:val="0"/>
+        <w:jc w:val="start"/>
+        <w:rPr>
+          <w:rFonts w:ascii="Ubuntu" w:hAnsi="Ubuntu"/>
+          <w:b w:val="false"/>
+          <w:b w:val="false"/>
+          <w:bCs w:val="false"/>
+          <w:sz w:val="22"/>
+          <w:szCs w:val="22"/>
+          <w:u w:val="single"/>
+        </w:rPr>
+      </w:pPr>
+      <w:r>
+        <w:rPr/>
       </w:r>
     </w:p>
     <w:p>
@@ -2289,13 +2375,25 @@
         <w:bidi w:val="0"/>
         <w:jc w:val="center"/>
         <w:rPr>
-          <w:b/>
-          <w:b/>
-          <w:bCs/>
-          <w:sz w:val="32"/>
-          <w:szCs w:val="32"/>
+          <w:rFonts w:ascii="Ubuntu" w:hAnsi="Ubuntu"/>
+          <w:b w:val="false"/>
+          <w:b w:val="false"/>
+          <w:bCs w:val="false"/>
+          <w:sz w:val="22"/>
+          <w:szCs w:val="22"/>
           <w:u w:val="single"/>
         </w:rPr>
+      </w:pPr>
+      <w:r>
+        <w:rPr/>
+      </w:r>
+    </w:p>
+    <w:p>
+      <w:pPr>
+        <w:pStyle w:val="Normal"/>
+        <w:bidi w:val="0"/>
+        <w:jc w:val="center"/>
+        <w:rPr/>
       </w:pPr>
       <w:r>
         <w:rPr>
@@ -2462,6 +2560,26 @@
         </w:rPr>
         <w:t>When I execute pipe1 I see the output from a program/command that the pipe ran, in this case it is hard coded that the program/command is “ps -auxw” . The modified program is titled “pipe1a.cpp” and can be found in the directory “part2” .</w:t>
       </w:r>
+      <w:r>
+        <w:rPr>
+          <w:rFonts w:ascii="Ubuntu" w:hAnsi="Ubuntu"/>
+          <w:b/>
+          <w:bCs/>
+          <w:sz w:val="26"/>
+          <w:szCs w:val="26"/>
+        </w:rPr>
+        <w:t xml:space="preserve"> </w:t>
+      </w:r>
+      <w:r>
+        <w:rPr>
+          <w:rFonts w:ascii="Ubuntu" w:hAnsi="Ubuntu"/>
+          <w:b w:val="false"/>
+          <w:bCs w:val="false"/>
+          <w:sz w:val="22"/>
+          <w:szCs w:val="26"/>
+        </w:rPr>
+        <w:t>For the program I used the command line arguments to create a c-string which is passed to popen</w:t>
+      </w:r>
     </w:p>
     <w:p>
       <w:pPr>
@@ -2789,6 +2907,26 @@
         <w:t>The modified program is titled “pipe4” and can be found in the directory titled “part2” .</w:t>
       </w:r>
       <w:r>
+        <w:rPr>
+          <w:rFonts w:ascii="Ubuntu" w:hAnsi="Ubuntu"/>
+          <w:b/>
+          <w:bCs/>
+          <w:sz w:val="26"/>
+          <w:szCs w:val="26"/>
+        </w:rPr>
+        <w:t xml:space="preserve"> </w:t>
+      </w:r>
+      <w:r>
+        <w:rPr>
+          <w:rFonts w:ascii="Ubuntu" w:hAnsi="Ubuntu"/>
+          <w:b w:val="false"/>
+          <w:bCs w:val="false"/>
+          <w:sz w:val="22"/>
+          <w:szCs w:val="26"/>
+        </w:rPr>
+        <w:t>For this program I again used the command line arguments to create a c-string which is then sent to the pipe.</w:t>
+      </w:r>
+      <w:r>
         <w:br w:type="page"/>
       </w:r>
     </w:p>
@@ -2996,27 +3134,7 @@
           <w:sz w:val="26"/>
           <w:szCs w:val="30"/>
         </w:rPr>
-        <w:t xml:space="preserve">- </w:t>
-      </w:r>
-      <w:r>
-        <w:rPr>
-          <w:rFonts w:ascii="Ubuntu" w:hAnsi="Ubuntu"/>
-          <w:b/>
-          <w:bCs/>
-          <w:sz w:val="26"/>
-          <w:szCs w:val="30"/>
-        </w:rPr>
-        <w:t>o</w:t>
-      </w:r>
-      <w:r>
-        <w:rPr>
-          <w:rFonts w:ascii="Ubuntu" w:hAnsi="Ubuntu"/>
-          <w:b/>
-          <w:bCs/>
-          <w:sz w:val="26"/>
-          <w:szCs w:val="30"/>
-        </w:rPr>
-        <w:t>utput</w:t>
+        <w:t>- output</w:t>
       </w:r>
     </w:p>
     <w:p>
@@ -3158,27 +3276,7 @@
           <w:sz w:val="26"/>
           <w:szCs w:val="30"/>
         </w:rPr>
-        <w:t xml:space="preserve">- </w:t>
-      </w:r>
-      <w:r>
-        <w:rPr>
-          <w:rFonts w:ascii="Ubuntu" w:hAnsi="Ubuntu"/>
-          <w:b/>
-          <w:bCs/>
-          <w:sz w:val="26"/>
-          <w:szCs w:val="30"/>
-        </w:rPr>
-        <w:t>c</w:t>
-      </w:r>
-      <w:r>
-        <w:rPr>
-          <w:rFonts w:ascii="Ubuntu" w:hAnsi="Ubuntu"/>
-          <w:b/>
-          <w:bCs/>
-          <w:sz w:val="26"/>
-          <w:szCs w:val="30"/>
-        </w:rPr>
-        <w:t>ode</w:t>
+        <w:t>- code</w:t>
       </w:r>
     </w:p>
     <w:p>
@@ -5047,7 +5145,13 @@
         </w:rPr>
       </w:pPr>
       <w:r>
-        <w:rPr/>
+        <w:rPr>
+          <w:rFonts w:ascii="Ubuntu" w:hAnsi="Ubuntu"/>
+          <w:b/>
+          <w:bCs/>
+          <w:sz w:val="26"/>
+          <w:szCs w:val="30"/>
+        </w:rPr>
       </w:r>
     </w:p>
     <w:p>
@@ -5159,11 +5263,9 @@
       </w:pPr>
       <w:r>
         <w:rPr>
-          <w:rFonts w:ascii="Ubuntu" w:hAnsi="Ubuntu"/>
-          <w:b/>
-          <w:bCs/>
-          <w:sz w:val="26"/>
-          <w:szCs w:val="30"/>
+          <w:b w:val="false"/>
+          <w:bCs w:val="false"/>
+          <w:sz w:val="22"/>
         </w:rPr>
       </w:r>
     </w:p>
@@ -5573,11 +5675,9 @@
       </w:pPr>
       <w:r>
         <w:rPr>
-          <w:rFonts w:ascii="Ubuntu" w:hAnsi="Ubuntu"/>
-          <w:b/>
-          <w:bCs/>
-          <w:sz w:val="26"/>
-          <w:szCs w:val="30"/>
+          <w:b w:val="false"/>
+          <w:bCs w:val="false"/>
+          <w:sz w:val="22"/>
         </w:rPr>
       </w:r>
     </w:p>
@@ -5630,11 +5730,9 @@
       </w:pPr>
       <w:r>
         <w:rPr>
-          <w:rFonts w:ascii="Ubuntu" w:hAnsi="Ubuntu"/>
-          <w:b/>
-          <w:bCs/>
-          <w:sz w:val="26"/>
-          <w:szCs w:val="30"/>
+          <w:b w:val="false"/>
+          <w:bCs w:val="false"/>
+          <w:sz w:val="22"/>
         </w:rPr>
       </w:r>
     </w:p>
@@ -5687,11 +5785,9 @@
       </w:pPr>
       <w:r>
         <w:rPr>
-          <w:rFonts w:ascii="Ubuntu" w:hAnsi="Ubuntu"/>
-          <w:b/>
-          <w:bCs/>
-          <w:sz w:val="26"/>
-          <w:szCs w:val="30"/>
+          <w:b w:val="false"/>
+          <w:bCs w:val="false"/>
+          <w:sz w:val="22"/>
         </w:rPr>
       </w:r>
     </w:p>
@@ -7101,13 +7197,7 @@
         </w:rPr>
       </w:pPr>
       <w:r>
-        <w:rPr>
-          <w:rFonts w:ascii="Ubuntu" w:hAnsi="Ubuntu"/>
-          <w:b/>
-          <w:bCs/>
-          <w:sz w:val="26"/>
-          <w:szCs w:val="30"/>
-        </w:rPr>
+        <w:rPr/>
       </w:r>
     </w:p>
     <w:sectPr>

</xml_diff>